<commit_message>
Update Simon Says Lesson Plan.docx
</commit_message>
<xml_diff>
--- a/LESSON PLANS/Simon Says Lesson Plan.docx
+++ b/LESSON PLANS/Simon Says Lesson Plan.docx
@@ -4,13 +4,14 @@
   <w:body>
     <w:p>
       <w:r>
-        <w:t xml:space="preserve">Lesson Title: Building a Simon Says Game with JavaScript and </w:t>
-      </w:r>
-      <w:proofErr w:type="gramStart"/>
-      <w:r>
-        <w:t>jQuery</w:t>
-      </w:r>
-      <w:proofErr w:type="gramEnd"/>
+        <w:t xml:space="preserve">Lesson Title: Building a Simon Says Game with </w:t>
+      </w:r>
+      <w:r>
+        <w:t>HTML/CSS/</w:t>
+      </w:r>
+      <w:r>
+        <w:t>JavaScript</w:t>
+      </w:r>
     </w:p>
     <w:p/>
     <w:p>
@@ -680,6 +681,180 @@
       <w:proofErr w:type="gramEnd"/>
       <w:r>
         <w:t xml:space="preserve"> as they work on their projects.</w:t>
+      </w:r>
+    </w:p>
+    <w:p/>
+    <w:p>
+      <w:pPr>
+        <w:rPr>
+          <w:b/>
+          <w:bCs/>
+          <w:u w:val="single"/>
+        </w:rPr>
+      </w:pPr>
+      <w:r>
+        <w:rPr>
+          <w:b/>
+          <w:bCs/>
+          <w:u w:val="single"/>
+        </w:rPr>
+        <w:t>Ideas for additional features:</w:t>
+      </w:r>
+    </w:p>
+    <w:p/>
+    <w:p>
+      <w:pPr>
+        <w:pStyle w:val="ListParagraph"/>
+        <w:numPr>
+          <w:ilvl w:val="0"/>
+          <w:numId w:val="12"/>
+        </w:numPr>
+      </w:pPr>
+      <w:r>
+        <w:t>Speed Levels: Implement different speed levels for Simon's sequence as the game progresses. Make it faster as the player reaches higher levels, adding an extra challenge.</w:t>
+      </w:r>
+    </w:p>
+    <w:p/>
+    <w:p>
+      <w:pPr>
+        <w:pStyle w:val="ListParagraph"/>
+        <w:numPr>
+          <w:ilvl w:val="0"/>
+          <w:numId w:val="12"/>
+        </w:numPr>
+      </w:pPr>
+      <w:r>
+        <w:t>Random Patterns: Instead of only using colors, introduce additional patterns or symbols (e.g., shapes, numbers) that need to be repeated by the player.</w:t>
+      </w:r>
+    </w:p>
+    <w:p/>
+    <w:p>
+      <w:pPr>
+        <w:pStyle w:val="ListParagraph"/>
+        <w:numPr>
+          <w:ilvl w:val="0"/>
+          <w:numId w:val="12"/>
+        </w:numPr>
+      </w:pPr>
+      <w:r>
+        <w:t>Multiplayer Mode: Allow for multiplayer gameplay where multiple players take turns and compete for the highest score. Each player could have their turn after successfully repeating the sequence.</w:t>
+      </w:r>
+    </w:p>
+    <w:p/>
+    <w:p>
+      <w:pPr>
+        <w:pStyle w:val="ListParagraph"/>
+        <w:numPr>
+          <w:ilvl w:val="0"/>
+          <w:numId w:val="12"/>
+        </w:numPr>
+      </w:pPr>
+      <w:r>
+        <w:t>Leaderboard: Create a leaderboard to keep track of the highest scores or levels achieved by different players. Add a competitive element to encourage players to improve.</w:t>
+      </w:r>
+    </w:p>
+    <w:p/>
+    <w:p>
+      <w:pPr>
+        <w:pStyle w:val="ListParagraph"/>
+        <w:numPr>
+          <w:ilvl w:val="0"/>
+          <w:numId w:val="12"/>
+        </w:numPr>
+      </w:pPr>
+      <w:r>
+        <w:t>Sound Effects: Expand the sound effects library with more varied and complex audio cues for a more immersive experience.</w:t>
+      </w:r>
+    </w:p>
+    <w:p/>
+    <w:p>
+      <w:pPr>
+        <w:pStyle w:val="ListParagraph"/>
+        <w:numPr>
+          <w:ilvl w:val="0"/>
+          <w:numId w:val="12"/>
+        </w:numPr>
+      </w:pPr>
+      <w:r>
+        <w:t>Color Themes: Enable players to choose from different color themes for the game's interface, allowing for personalization.</w:t>
+      </w:r>
+    </w:p>
+    <w:p/>
+    <w:p>
+      <w:pPr>
+        <w:pStyle w:val="ListParagraph"/>
+        <w:numPr>
+          <w:ilvl w:val="0"/>
+          <w:numId w:val="12"/>
+        </w:numPr>
+      </w:pPr>
+      <w:r>
+        <w:t>Timer: Add a timer to each level, challenging players to complete the sequence within a specific time limit.</w:t>
+      </w:r>
+    </w:p>
+    <w:p/>
+    <w:p>
+      <w:pPr>
+        <w:pStyle w:val="ListParagraph"/>
+        <w:numPr>
+          <w:ilvl w:val="0"/>
+          <w:numId w:val="12"/>
+        </w:numPr>
+      </w:pPr>
+      <w:r>
+        <w:t>Hint System: Implement a hint system that provides visual or auditory hints to the player if they get stuck.</w:t>
+      </w:r>
+    </w:p>
+    <w:p/>
+    <w:p>
+      <w:pPr>
+        <w:pStyle w:val="ListParagraph"/>
+        <w:numPr>
+          <w:ilvl w:val="0"/>
+          <w:numId w:val="12"/>
+        </w:numPr>
+      </w:pPr>
+      <w:r>
+        <w:t>Custom Challenges: Let players create and share custom challenges with unique sequences for others to attempt.</w:t>
+      </w:r>
+    </w:p>
+    <w:p/>
+    <w:p>
+      <w:pPr>
+        <w:pStyle w:val="ListParagraph"/>
+        <w:numPr>
+          <w:ilvl w:val="0"/>
+          <w:numId w:val="12"/>
+        </w:numPr>
+      </w:pPr>
+      <w:r>
+        <w:t>Achievements and Badges: Introduce an achievement system with badges or rewards for completing specific milestones or challenges.</w:t>
+      </w:r>
+    </w:p>
+    <w:p/>
+    <w:p>
+      <w:pPr>
+        <w:pStyle w:val="ListParagraph"/>
+        <w:numPr>
+          <w:ilvl w:val="0"/>
+          <w:numId w:val="12"/>
+        </w:numPr>
+      </w:pPr>
+      <w:r>
+        <w:t>Advanced Animations: Enhance animations and transitions between levels for a more polished and visually appealing experience.</w:t>
+      </w:r>
+    </w:p>
+    <w:p/>
+    <w:p>
+      <w:pPr>
+        <w:pStyle w:val="ListParagraph"/>
+        <w:numPr>
+          <w:ilvl w:val="0"/>
+          <w:numId w:val="12"/>
+        </w:numPr>
+      </w:pPr>
+      <w:r>
+        <w:t>Tutorial Mode: Create an optional tutorial mode for new players to learn the game's mechanics step by step.</w:t>
       </w:r>
     </w:p>
     <w:sectPr>
@@ -1260,6 +1435,92 @@
     </w:lvl>
   </w:abstractNum>
   <w:abstractNum w:abstractNumId="5" w15:restartNumberingAfterBreak="0">
+    <w:nsid w:val="4C29757E"/>
+    <w:multiLevelType w:val="hybridMultilevel"/>
+    <w:tmpl w:val="4F20E2CC"/>
+    <w:lvl w:ilvl="0" w:tplc="0409000F">
+      <w:start w:val="1"/>
+      <w:numFmt w:val="decimal"/>
+      <w:lvlText w:val="%1."/>
+      <w:lvlJc w:val="left"/>
+      <w:pPr>
+        <w:ind w:left="720" w:hanging="360"/>
+      </w:pPr>
+    </w:lvl>
+    <w:lvl w:ilvl="1" w:tplc="04090019" w:tentative="1">
+      <w:start w:val="1"/>
+      <w:numFmt w:val="lowerLetter"/>
+      <w:lvlText w:val="%2."/>
+      <w:lvlJc w:val="left"/>
+      <w:pPr>
+        <w:ind w:left="1440" w:hanging="360"/>
+      </w:pPr>
+    </w:lvl>
+    <w:lvl w:ilvl="2" w:tplc="0409001B" w:tentative="1">
+      <w:start w:val="1"/>
+      <w:numFmt w:val="lowerRoman"/>
+      <w:lvlText w:val="%3."/>
+      <w:lvlJc w:val="right"/>
+      <w:pPr>
+        <w:ind w:left="2160" w:hanging="180"/>
+      </w:pPr>
+    </w:lvl>
+    <w:lvl w:ilvl="3" w:tplc="0409000F" w:tentative="1">
+      <w:start w:val="1"/>
+      <w:numFmt w:val="decimal"/>
+      <w:lvlText w:val="%4."/>
+      <w:lvlJc w:val="left"/>
+      <w:pPr>
+        <w:ind w:left="2880" w:hanging="360"/>
+      </w:pPr>
+    </w:lvl>
+    <w:lvl w:ilvl="4" w:tplc="04090019" w:tentative="1">
+      <w:start w:val="1"/>
+      <w:numFmt w:val="lowerLetter"/>
+      <w:lvlText w:val="%5."/>
+      <w:lvlJc w:val="left"/>
+      <w:pPr>
+        <w:ind w:left="3600" w:hanging="360"/>
+      </w:pPr>
+    </w:lvl>
+    <w:lvl w:ilvl="5" w:tplc="0409001B" w:tentative="1">
+      <w:start w:val="1"/>
+      <w:numFmt w:val="lowerRoman"/>
+      <w:lvlText w:val="%6."/>
+      <w:lvlJc w:val="right"/>
+      <w:pPr>
+        <w:ind w:left="4320" w:hanging="180"/>
+      </w:pPr>
+    </w:lvl>
+    <w:lvl w:ilvl="6" w:tplc="0409000F" w:tentative="1">
+      <w:start w:val="1"/>
+      <w:numFmt w:val="decimal"/>
+      <w:lvlText w:val="%7."/>
+      <w:lvlJc w:val="left"/>
+      <w:pPr>
+        <w:ind w:left="5040" w:hanging="360"/>
+      </w:pPr>
+    </w:lvl>
+    <w:lvl w:ilvl="7" w:tplc="04090019" w:tentative="1">
+      <w:start w:val="1"/>
+      <w:numFmt w:val="lowerLetter"/>
+      <w:lvlText w:val="%8."/>
+      <w:lvlJc w:val="left"/>
+      <w:pPr>
+        <w:ind w:left="5760" w:hanging="360"/>
+      </w:pPr>
+    </w:lvl>
+    <w:lvl w:ilvl="8" w:tplc="0409001B" w:tentative="1">
+      <w:start w:val="1"/>
+      <w:numFmt w:val="lowerRoman"/>
+      <w:lvlText w:val="%9."/>
+      <w:lvlJc w:val="right"/>
+      <w:pPr>
+        <w:ind w:left="6480" w:hanging="180"/>
+      </w:pPr>
+    </w:lvl>
+  </w:abstractNum>
+  <w:abstractNum w:abstractNumId="6" w15:restartNumberingAfterBreak="0">
     <w:nsid w:val="50B154EC"/>
     <w:multiLevelType w:val="hybridMultilevel"/>
     <w:tmpl w:val="50E61B2A"/>
@@ -1372,7 +1633,7 @@
       </w:rPr>
     </w:lvl>
   </w:abstractNum>
-  <w:abstractNum w:abstractNumId="6" w15:restartNumberingAfterBreak="0">
+  <w:abstractNum w:abstractNumId="7" w15:restartNumberingAfterBreak="0">
     <w:nsid w:val="515B46CE"/>
     <w:multiLevelType w:val="hybridMultilevel"/>
     <w:tmpl w:val="12964840"/>
@@ -1485,7 +1746,7 @@
       </w:rPr>
     </w:lvl>
   </w:abstractNum>
-  <w:abstractNum w:abstractNumId="7" w15:restartNumberingAfterBreak="0">
+  <w:abstractNum w:abstractNumId="8" w15:restartNumberingAfterBreak="0">
     <w:nsid w:val="66A04BFF"/>
     <w:multiLevelType w:val="hybridMultilevel"/>
     <w:tmpl w:val="A0A454FA"/>
@@ -1598,7 +1859,7 @@
       </w:rPr>
     </w:lvl>
   </w:abstractNum>
-  <w:abstractNum w:abstractNumId="8" w15:restartNumberingAfterBreak="0">
+  <w:abstractNum w:abstractNumId="9" w15:restartNumberingAfterBreak="0">
     <w:nsid w:val="68780D6F"/>
     <w:multiLevelType w:val="hybridMultilevel"/>
     <w:tmpl w:val="2E5CD55C"/>
@@ -1711,7 +1972,7 @@
       </w:rPr>
     </w:lvl>
   </w:abstractNum>
-  <w:abstractNum w:abstractNumId="9" w15:restartNumberingAfterBreak="0">
+  <w:abstractNum w:abstractNumId="10" w15:restartNumberingAfterBreak="0">
     <w:nsid w:val="69D9085F"/>
     <w:multiLevelType w:val="hybridMultilevel"/>
     <w:tmpl w:val="85D82424"/>
@@ -1824,7 +2085,7 @@
       </w:rPr>
     </w:lvl>
   </w:abstractNum>
-  <w:abstractNum w:abstractNumId="10" w15:restartNumberingAfterBreak="0">
+  <w:abstractNum w:abstractNumId="11" w15:restartNumberingAfterBreak="0">
     <w:nsid w:val="756C0AB3"/>
     <w:multiLevelType w:val="hybridMultilevel"/>
     <w:tmpl w:val="331E7F66"/>
@@ -1941,7 +2202,7 @@
     <w:abstractNumId w:val="0"/>
   </w:num>
   <w:num w:numId="2" w16cid:durableId="983389891">
-    <w:abstractNumId w:val="6"/>
+    <w:abstractNumId w:val="7"/>
   </w:num>
   <w:num w:numId="3" w16cid:durableId="591668281">
     <w:abstractNumId w:val="4"/>
@@ -1950,25 +2211,28 @@
     <w:abstractNumId w:val="3"/>
   </w:num>
   <w:num w:numId="5" w16cid:durableId="465052066">
-    <w:abstractNumId w:val="9"/>
+    <w:abstractNumId w:val="10"/>
   </w:num>
   <w:num w:numId="6" w16cid:durableId="1378507536">
-    <w:abstractNumId w:val="5"/>
+    <w:abstractNumId w:val="6"/>
   </w:num>
   <w:num w:numId="7" w16cid:durableId="815494730">
-    <w:abstractNumId w:val="7"/>
+    <w:abstractNumId w:val="8"/>
   </w:num>
   <w:num w:numId="8" w16cid:durableId="853495884">
     <w:abstractNumId w:val="2"/>
   </w:num>
   <w:num w:numId="9" w16cid:durableId="375739736">
-    <w:abstractNumId w:val="8"/>
+    <w:abstractNumId w:val="9"/>
   </w:num>
   <w:num w:numId="10" w16cid:durableId="1786461907">
-    <w:abstractNumId w:val="10"/>
+    <w:abstractNumId w:val="11"/>
   </w:num>
   <w:num w:numId="11" w16cid:durableId="348682272">
     <w:abstractNumId w:val="1"/>
+  </w:num>
+  <w:num w:numId="12" w16cid:durableId="1871526583">
+    <w:abstractNumId w:val="5"/>
   </w:num>
 </w:numbering>
 </file>

</xml_diff>